<commit_message>
moved filter dependencies to defaults doc
</commit_message>
<xml_diff>
--- a/refdoc/refdoc-smpte-eng.docx
+++ b/refdoc/refdoc-smpte-eng.docx
@@ -14,6 +14,7 @@
           <w:sz w:val="24"/>
         </w:rPr>
       </w:pPr>
+      <w:proofErr w:type="spellStart"/>
       <w:r>
         <w:rPr>
           <w:rStyle w:val="WarningTok"/>
@@ -23,7 +24,43 @@
           <w:color w:val="auto"/>
           <w:sz w:val="24"/>
         </w:rPr>
-        <w:t>smpte-eng-doc-top</w:t>
+        <w:t>smpte</w:t>
+      </w:r>
+      <w:proofErr w:type="spellEnd"/>
+      <w:r>
+        <w:rPr>
+          <w:rStyle w:val="WarningTok"/>
+          <w:rFonts w:ascii="Arial Bold" w:hAnsi="Arial Bold"/>
+          <w:b w:val="0"/>
+          <w:i w:val="0"/>
+          <w:color w:val="auto"/>
+          <w:sz w:val="24"/>
+        </w:rPr>
+        <w:t>-</w:t>
+      </w:r>
+      <w:proofErr w:type="spellStart"/>
+      <w:r>
+        <w:rPr>
+          <w:rStyle w:val="WarningTok"/>
+          <w:rFonts w:ascii="Arial Bold" w:hAnsi="Arial Bold"/>
+          <w:b w:val="0"/>
+          <w:i w:val="0"/>
+          <w:color w:val="auto"/>
+          <w:sz w:val="24"/>
+        </w:rPr>
+        <w:t>eng</w:t>
+      </w:r>
+      <w:proofErr w:type="spellEnd"/>
+      <w:r>
+        <w:rPr>
+          <w:rStyle w:val="WarningTok"/>
+          <w:rFonts w:ascii="Arial Bold" w:hAnsi="Arial Bold"/>
+          <w:b w:val="0"/>
+          <w:i w:val="0"/>
+          <w:color w:val="auto"/>
+          <w:sz w:val="24"/>
+        </w:rPr>
+        <w:t>-doc-top</w:t>
       </w:r>
     </w:p>
     <w:p>
@@ -74,6 +111,7 @@
           <w:sz w:val="28"/>
         </w:rPr>
       </w:pPr>
+      <w:proofErr w:type="spellStart"/>
       <w:r>
         <w:rPr>
           <w:rStyle w:val="WarningTok"/>
@@ -83,15 +121,56 @@
           <w:color w:val="auto"/>
           <w:sz w:val="28"/>
         </w:rPr>
-        <w:t>smpte-eng-doc-title</w:t>
+        <w:t>smpte</w:t>
+      </w:r>
+      <w:proofErr w:type="spellEnd"/>
+      <w:r>
+        <w:rPr>
+          <w:rStyle w:val="WarningTok"/>
+          <w:rFonts w:ascii="Arial" w:hAnsi="Arial"/>
+          <w:b/>
+          <w:i w:val="0"/>
+          <w:color w:val="auto"/>
+          <w:sz w:val="28"/>
+        </w:rPr>
+        <w:t>-</w:t>
+      </w:r>
+      <w:proofErr w:type="spellStart"/>
+      <w:r>
+        <w:rPr>
+          <w:rStyle w:val="WarningTok"/>
+          <w:rFonts w:ascii="Arial" w:hAnsi="Arial"/>
+          <w:b/>
+          <w:i w:val="0"/>
+          <w:color w:val="auto"/>
+          <w:sz w:val="28"/>
+        </w:rPr>
+        <w:t>eng</w:t>
+      </w:r>
+      <w:proofErr w:type="spellEnd"/>
+      <w:r>
+        <w:rPr>
+          <w:rStyle w:val="WarningTok"/>
+          <w:rFonts w:ascii="Arial" w:hAnsi="Arial"/>
+          <w:b/>
+          <w:i w:val="0"/>
+          <w:color w:val="auto"/>
+          <w:sz w:val="28"/>
+        </w:rPr>
+        <w:t>-doc-title</w:t>
       </w:r>
     </w:p>
     <w:p>
       <w:pPr>
         <w:pStyle w:val="smpte-filename-draft"/>
       </w:pPr>
-      <w:r>
-        <w:t>smpte-filename</w:t>
+      <w:proofErr w:type="spellStart"/>
+      <w:r>
+        <w:t>smpte</w:t>
+      </w:r>
+      <w:proofErr w:type="spellEnd"/>
+      <w:r>
+        <w:t>-filename</w:t>
       </w:r>
       <w:r>
         <w:t xml:space="preserve">-draft - </w:t>
@@ -208,8 +287,13 @@
           <w:bCs w:val="0"/>
         </w:rPr>
       </w:pPr>
-      <w:r>
-        <w:t xml:space="preserve">smpte-hint </w:t>
+      <w:proofErr w:type="spellStart"/>
+      <w:r>
+        <w:t>smpte</w:t>
+      </w:r>
+      <w:proofErr w:type="spellEnd"/>
+      <w:r>
+        <w:t xml:space="preserve">-hint </w:t>
       </w:r>
       <w:r>
         <w:rPr>
@@ -400,12 +484,14 @@
           <w:bCs w:val="0"/>
         </w:rPr>
       </w:pPr>
+      <w:proofErr w:type="spellStart"/>
       <w:r>
         <w:rPr>
           <w:bCs w:val="0"/>
         </w:rPr>
         <w:t>Soecifics</w:t>
       </w:r>
+      <w:proofErr w:type="spellEnd"/>
     </w:p>
     <w:p>
       <w:pPr>
@@ -425,13 +511,23 @@
         </w:rPr>
         <w:t xml:space="preserve">Character styles start with </w:t>
       </w:r>
+      <w:proofErr w:type="spellStart"/>
       <w:r>
         <w:rPr>
           <w:bCs w:val="0"/>
           <w:i/>
           <w:iCs/>
         </w:rPr>
-        <w:t>smpte-ch-</w:t>
+        <w:t>smpte-ch</w:t>
+      </w:r>
+      <w:proofErr w:type="spellEnd"/>
+      <w:r>
+        <w:rPr>
+          <w:bCs w:val="0"/>
+          <w:i/>
+          <w:iCs/>
+        </w:rPr>
+        <w:t>-</w:t>
       </w:r>
     </w:p>
     <w:p>
@@ -511,11 +607,19 @@
           <w:bCs w:val="0"/>
         </w:rPr>
       </w:pPr>
-      <w:r>
-        <w:rPr>
-          <w:bCs w:val="0"/>
-        </w:rPr>
-        <w:t>smpte-hint is a character style that make things red</w:t>
+      <w:proofErr w:type="spellStart"/>
+      <w:r>
+        <w:rPr>
+          <w:bCs w:val="0"/>
+        </w:rPr>
+        <w:t>smpte</w:t>
+      </w:r>
+      <w:proofErr w:type="spellEnd"/>
+      <w:r>
+        <w:rPr>
+          <w:bCs w:val="0"/>
+        </w:rPr>
+        <w:t>-hint is a character style that make things red</w:t>
       </w:r>
     </w:p>
     <w:p>
@@ -530,11 +634,19 @@
           <w:bCs w:val="0"/>
         </w:rPr>
       </w:pPr>
-      <w:r>
-        <w:rPr>
-          <w:bCs w:val="0"/>
-        </w:rPr>
-        <w:t>smpte-boilerplate is a character style that makes things blue</w:t>
+      <w:proofErr w:type="spellStart"/>
+      <w:r>
+        <w:rPr>
+          <w:bCs w:val="0"/>
+        </w:rPr>
+        <w:t>smpte</w:t>
+      </w:r>
+      <w:proofErr w:type="spellEnd"/>
+      <w:r>
+        <w:rPr>
+          <w:bCs w:val="0"/>
+        </w:rPr>
+        <w:t>-boilerplate is a character style that makes things blue</w:t>
       </w:r>
     </w:p>
     <w:p>
@@ -549,11 +661,19 @@
           <w:bCs w:val="0"/>
         </w:rPr>
       </w:pPr>
-      <w:r>
-        <w:rPr>
-          <w:bCs w:val="0"/>
-        </w:rPr>
-        <w:t xml:space="preserve">refdoc paragraphs </w:t>
+      <w:proofErr w:type="spellStart"/>
+      <w:r>
+        <w:rPr>
+          <w:bCs w:val="0"/>
+        </w:rPr>
+        <w:t>refdoc</w:t>
+      </w:r>
+      <w:proofErr w:type="spellEnd"/>
+      <w:r>
+        <w:rPr>
+          <w:bCs w:val="0"/>
+        </w:rPr>
+        <w:t xml:space="preserve"> paragraphs </w:t>
       </w:r>
       <w:r>
         <w:rPr>
@@ -673,8 +793,13 @@
       <w:pPr>
         <w:pStyle w:val="smpte-hint"/>
       </w:pPr>
-      <w:r>
-        <w:t xml:space="preserve">smpte-hint </w:t>
+      <w:proofErr w:type="spellStart"/>
+      <w:r>
+        <w:t>smpte</w:t>
+      </w:r>
+      <w:proofErr w:type="spellEnd"/>
+      <w:r>
+        <w:t xml:space="preserve">-hint </w:t>
       </w:r>
       <w:r>
         <w:t xml:space="preserve">→ </w:t>
@@ -690,8 +815,13 @@
       <w:pPr>
         <w:pStyle w:val="smpte-boilerplate"/>
       </w:pPr>
-      <w:r>
-        <w:t xml:space="preserve">smpte-boilerplate </w:t>
+      <w:proofErr w:type="spellStart"/>
+      <w:r>
+        <w:t>smpte</w:t>
+      </w:r>
+      <w:proofErr w:type="spellEnd"/>
+      <w:r>
+        <w:t xml:space="preserve">-boilerplate </w:t>
       </w:r>
       <w:r>
         <w:t xml:space="preserve">→ </w:t>
@@ -704,8 +834,13 @@
       <w:pPr>
         <w:pStyle w:val="smpte-proposal-block"/>
       </w:pPr>
-      <w:r>
-        <w:t>smpte-proposal-block</w:t>
+      <w:proofErr w:type="spellStart"/>
+      <w:r>
+        <w:t>smpte</w:t>
+      </w:r>
+      <w:proofErr w:type="spellEnd"/>
+      <w:r>
+        <w:t>-proposal-block</w:t>
       </w:r>
     </w:p>
     <w:p>
@@ -713,15 +848,28 @@
         <w:pStyle w:val="SourceCode"/>
       </w:pPr>
       <w:r>
-        <w:t>Source Code → should match Verbatim Char character style and used as the base for color syntax highlighting. It’s a balance between formatting beauty and fitting everything on a page.</w:t>
+        <w:t xml:space="preserve">Source Code → should match Verbatim Char character style and used as the base for </w:t>
+      </w:r>
+      <w:proofErr w:type="spellStart"/>
+      <w:r>
+        <w:t>color</w:t>
+      </w:r>
+      <w:proofErr w:type="spellEnd"/>
+      <w:r>
+        <w:t xml:space="preserve"> syntax highlighting. It’s a balance between formatting beauty and fitting everything on a page.</w:t>
       </w:r>
     </w:p>
     <w:p>
       <w:pPr>
         <w:pStyle w:val="smpte-indent"/>
       </w:pPr>
-      <w:r>
-        <w:t>smpte-indent → provides an indent</w:t>
+      <w:proofErr w:type="spellStart"/>
+      <w:r>
+        <w:t>smpte</w:t>
+      </w:r>
+      <w:proofErr w:type="spellEnd"/>
+      <w:r>
+        <w:t>-indent → provides an indent</w:t>
       </w:r>
       <w:r>
         <w:t xml:space="preserve"> based on </w:t>
@@ -744,8 +892,13 @@
       <w:pPr>
         <w:pStyle w:val="smpte-note"/>
       </w:pPr>
-      <w:r>
-        <w:t>smpte-note → NOTE: is a hanging paragraph</w:t>
+      <w:proofErr w:type="spellStart"/>
+      <w:r>
+        <w:t>smpte</w:t>
+      </w:r>
+      <w:proofErr w:type="spellEnd"/>
+      <w:r>
+        <w:t>-note → NOTE: is a hanging paragraph</w:t>
       </w:r>
       <w:r>
         <w:t xml:space="preserve"> based on </w:t>
@@ -762,8 +915,13 @@
       <w:pPr>
         <w:pStyle w:val="smpte-example"/>
       </w:pPr>
-      <w:r>
-        <w:t xml:space="preserve">smpte-example → EXAMPLE:  is a hanging paragraph based on </w:t>
+      <w:proofErr w:type="spellStart"/>
+      <w:r>
+        <w:t>smpte</w:t>
+      </w:r>
+      <w:proofErr w:type="spellEnd"/>
+      <w:r>
+        <w:t xml:space="preserve">-example → EXAMPLE:  is a hanging paragraph based on </w:t>
       </w:r>
       <w:r>
         <w:rPr>
@@ -884,12 +1042,20 @@
         <w:rPr>
           <w:lang w:val="en-NZ"/>
         </w:rPr>
-        <w:t xml:space="preserve"> is used as the base character style for all source code markup</w:t>
-      </w:r>
+        <w:t xml:space="preserve"> is used as the base character style for all source code </w:t>
+      </w:r>
+      <w:proofErr w:type="spellStart"/>
       <w:r>
         <w:rPr>
           <w:lang w:val="en-NZ"/>
         </w:rPr>
+        <w:t>markup</w:t>
+      </w:r>
+      <w:proofErr w:type="spellEnd"/>
+      <w:r>
+        <w:rPr>
+          <w:lang w:val="en-NZ"/>
+        </w:rPr>
         <w:t>.</w:t>
       </w:r>
       <w:r>
@@ -897,6 +1063,183 @@
           <w:lang w:val="en-NZ"/>
         </w:rPr>
         <w:t xml:space="preserve"> It is mono-spaced and slightly greyer. There is no size change</w:t>
+      </w:r>
+      <w:r>
+        <w:rPr>
+          <w:lang w:val="en-NZ"/>
+        </w:rPr>
+        <w:t>.</w:t>
+      </w:r>
+      <w:r>
+        <w:t xml:space="preserve"> </w:t>
+      </w:r>
+    </w:p>
+    <w:p>
+      <w:pPr>
+        <w:pStyle w:val="ListParagraph"/>
+        <w:numPr>
+          <w:ilvl w:val="0"/>
+          <w:numId w:val="17"/>
+        </w:numPr>
+        <w:rPr>
+          <w:lang w:val="en-NZ"/>
+        </w:rPr>
+      </w:pPr>
+      <w:r>
+        <w:rPr>
+          <w:rStyle w:val="smpte-ch-review-highlight"/>
+        </w:rPr>
+        <w:t>s</w:t>
+      </w:r>
+      <w:proofErr w:type="spellStart"/>
+      <w:r>
+        <w:rPr>
+          <w:rStyle w:val="smpte-ch-review-highlight"/>
+          <w:lang w:val="en-NZ"/>
+        </w:rPr>
+        <w:t>mpte</w:t>
+      </w:r>
+      <w:proofErr w:type="spellEnd"/>
+      <w:r>
+        <w:rPr>
+          <w:rStyle w:val="smpte-ch-review-highlight"/>
+          <w:lang w:val="en-NZ"/>
+        </w:rPr>
+        <w:t>-</w:t>
+      </w:r>
+      <w:proofErr w:type="spellStart"/>
+      <w:r>
+        <w:rPr>
+          <w:rStyle w:val="smpte-ch-review-highlight"/>
+          <w:lang w:val="en-NZ"/>
+        </w:rPr>
+        <w:t>ch</w:t>
+      </w:r>
+      <w:proofErr w:type="spellEnd"/>
+      <w:r>
+        <w:rPr>
+          <w:rStyle w:val="smpte-ch-review-highlight"/>
+          <w:lang w:val="en-NZ"/>
+        </w:rPr>
+        <w:t>-review-highlight</w:t>
+      </w:r>
+      <w:r>
+        <w:rPr>
+          <w:lang w:val="en-NZ"/>
+        </w:rPr>
+        <w:t xml:space="preserve"> style for highlighting drafts</w:t>
+      </w:r>
+    </w:p>
+    <w:p>
+      <w:pPr>
+        <w:pStyle w:val="ListParagraph"/>
+        <w:numPr>
+          <w:ilvl w:val="0"/>
+          <w:numId w:val="17"/>
+        </w:numPr>
+        <w:rPr>
+          <w:lang w:val="en-NZ"/>
+        </w:rPr>
+      </w:pPr>
+      <w:r>
+        <w:rPr>
+          <w:rStyle w:val="smpte-ch-review-highlight-green"/>
+        </w:rPr>
+        <w:t>s</w:t>
+      </w:r>
+      <w:proofErr w:type="spellStart"/>
+      <w:r>
+        <w:rPr>
+          <w:rStyle w:val="smpte-ch-review-highlight-green"/>
+          <w:lang w:val="en-NZ"/>
+        </w:rPr>
+        <w:t>mpte</w:t>
+      </w:r>
+      <w:proofErr w:type="spellEnd"/>
+      <w:r>
+        <w:rPr>
+          <w:rStyle w:val="smpte-ch-review-highlight-green"/>
+          <w:lang w:val="en-NZ"/>
+        </w:rPr>
+        <w:t>-</w:t>
+      </w:r>
+      <w:proofErr w:type="spellStart"/>
+      <w:r>
+        <w:rPr>
+          <w:rStyle w:val="smpte-ch-review-highlight-green"/>
+          <w:lang w:val="en-NZ"/>
+        </w:rPr>
+        <w:t>ch</w:t>
+      </w:r>
+      <w:proofErr w:type="spellEnd"/>
+      <w:r>
+        <w:rPr>
+          <w:rStyle w:val="smpte-ch-review-highlight-green"/>
+          <w:lang w:val="en-NZ"/>
+        </w:rPr>
+        <w:t>-review-highlight</w:t>
+      </w:r>
+      <w:r>
+        <w:rPr>
+          <w:rStyle w:val="smpte-ch-review-highlight-green"/>
+        </w:rPr>
+        <w:t>-green</w:t>
+      </w:r>
+      <w:r>
+        <w:rPr>
+          <w:lang w:val="en-NZ"/>
+        </w:rPr>
+        <w:t xml:space="preserve"> alternate highlight </w:t>
+      </w:r>
+      <w:proofErr w:type="spellStart"/>
+      <w:r>
+        <w:rPr>
+          <w:lang w:val="en-NZ"/>
+        </w:rPr>
+        <w:t>color</w:t>
+      </w:r>
+      <w:proofErr w:type="spellEnd"/>
+    </w:p>
+    <w:p>
+      <w:pPr>
+        <w:rPr>
+          <w:lang w:val="en-NZ"/>
+        </w:rPr>
+      </w:pPr>
+    </w:p>
+    <w:p>
+      <w:pPr>
+        <w:pStyle w:val="Title"/>
+        <w:rPr>
+          <w:highlight w:val="yellow"/>
+        </w:rPr>
+      </w:pPr>
+      <w:r>
+        <w:rPr>
+          <w:highlight w:val="yellow"/>
+        </w:rPr>
+        <w:t>Table Styles</w:t>
+      </w:r>
+    </w:p>
+    <w:p>
+      <w:pPr>
+        <w:pStyle w:val="smpte-caption-table"/>
+      </w:pPr>
+      <w:proofErr w:type="spellStart"/>
+      <w:r>
+        <w:t>smpte</w:t>
+      </w:r>
+      <w:proofErr w:type="spellEnd"/>
+      <w:r>
+        <w:t xml:space="preserve">-caption-table – table below is in </w:t>
+      </w:r>
+      <w:proofErr w:type="spellStart"/>
+      <w:r>
+        <w:t>smpte</w:t>
+      </w:r>
+      <w:proofErr w:type="spellEnd"/>
+      <w:r>
+        <w:t>-table-plain style</w:t>
       </w:r>
     </w:p>
     <w:p>
@@ -2120,8 +2463,8 @@
   <w:abstractNum w:abstractNumId="16" w15:restartNumberingAfterBreak="0">
     <w:nsid w:val="65BE71B0"/>
     <w:multiLevelType w:val="hybridMultilevel"/>
-    <w:tmpl w:val="F5A8EBA2"/>
-    <w:lvl w:ilvl="0" w:tplc="3A1230F2">
+    <w:tmpl w:val="BE8CBA82"/>
+    <w:lvl w:ilvl="0" w:tplc="AD4CAFB0">
       <w:start w:val="1"/>
       <w:numFmt w:val="bullet"/>
       <w:lvlText w:val=""/>
@@ -4113,6 +4456,56 @@
       <w:ind w:left="1440" w:hanging="720"/>
     </w:pPr>
   </w:style>
+  <w:style w:type="character" w:customStyle="1" w:styleId="smpte-ch-review-highlight">
+    <w:name w:val="smpte-ch-review-highlight"/>
+    <w:basedOn w:val="DefaultParagraphFont"/>
+    <w:uiPriority w:val="1"/>
+    <w:qFormat/>
+    <w:rsid w:val="00A90A73"/>
+    <w:rPr>
+      <w:bdr w:val="none" w:sz="0" w:space="0" w:color="auto"/>
+      <w:shd w:val="clear" w:color="auto" w:fill="FFFF00"/>
+    </w:rPr>
+  </w:style>
+  <w:style w:type="character" w:customStyle="1" w:styleId="smpte-ch-review-highlight-green">
+    <w:name w:val="smpte-ch-review-highlight-green"/>
+    <w:basedOn w:val="DefaultParagraphFont"/>
+    <w:uiPriority w:val="1"/>
+    <w:qFormat/>
+    <w:rsid w:val="00A90A73"/>
+    <w:rPr>
+      <w:bdr w:val="none" w:sz="0" w:space="0" w:color="auto"/>
+      <w:shd w:val="clear" w:color="auto" w:fill="92D050"/>
+    </w:rPr>
+  </w:style>
+  <w:style w:type="paragraph" w:customStyle="1" w:styleId="smpte-caption-table">
+    <w:name w:val="smpte-caption-table"/>
+    <w:basedOn w:val="Normal"/>
+    <w:next w:val="Normal"/>
+    <w:link w:val="smpte-caption-tableChar"/>
+    <w:qFormat/>
+    <w:rsid w:val="00A72A5F"/>
+    <w:pPr>
+      <w:jc w:val="center"/>
+    </w:pPr>
+    <w:rPr>
+      <w:b/>
+      <w:lang w:val="en-NZ"/>
+    </w:rPr>
+  </w:style>
+  <w:style w:type="character" w:customStyle="1" w:styleId="smpte-caption-tableChar">
+    <w:name w:val="smpte-caption-table Char"/>
+    <w:basedOn w:val="DefaultParagraphFont"/>
+    <w:link w:val="smpte-caption-table"/>
+    <w:rsid w:val="00A72A5F"/>
+    <w:rPr>
+      <w:rFonts w:ascii="Cambria" w:hAnsi="Cambria"/>
+      <w:b/>
+      <w:sz w:val="24"/>
+      <w:szCs w:val="20"/>
+      <w:lang w:val="en-NZ"/>
+    </w:rPr>
+  </w:style>
 </w:styles>
 </file>
 

</xml_diff>

<commit_message>
improved automation scripts & ENV & logging
</commit_message>
<xml_diff>
--- a/refdoc/refdoc-smpte-eng.docx
+++ b/refdoc/refdoc-smpte-eng.docx
@@ -270,7 +270,15 @@
         <w:t>No body text is preserved</w:t>
       </w:r>
       <w:r>
-        <w:t xml:space="preserve"> – only watermarks, headers, footers and styles. To make a new SMPTE reference document, you should add custom styles to this document and then copy it to the new reference. Check everything in</w:t>
+        <w:t xml:space="preserve"> – only watermarks, headers, </w:t>
+      </w:r>
+      <w:proofErr w:type="gramStart"/>
+      <w:r>
+        <w:t>footers</w:t>
+      </w:r>
+      <w:proofErr w:type="gramEnd"/>
+      <w:r>
+        <w:t xml:space="preserve"> and styles. To make a new SMPTE reference document, you should add custom styles to this document and then copy it to the new reference. Check everything in</w:t>
       </w:r>
       <w:r>
         <w:t>to your repo</w:t>
@@ -1231,16 +1239,89 @@
       </w:r>
       <w:proofErr w:type="spellEnd"/>
       <w:r>
-        <w:t xml:space="preserve">-caption-table – table below is in </w:t>
+        <w:t>-caption-table –</w:t>
+      </w:r>
+      <w:r>
+        <w:t xml:space="preserve"> goes above a table</w:t>
+      </w:r>
+      <w:r>
+        <w:br/>
+      </w:r>
+      <w:r>
+        <w:t xml:space="preserve"> </w:t>
       </w:r>
       <w:proofErr w:type="spellStart"/>
       <w:r>
+        <w:t>table</w:t>
+      </w:r>
+      <w:proofErr w:type="spellEnd"/>
+      <w:r>
+        <w:t xml:space="preserve"> below is in </w:t>
+      </w:r>
+      <w:proofErr w:type="spellStart"/>
+      <w:r>
         <w:t>smpte</w:t>
       </w:r>
       <w:proofErr w:type="spellEnd"/>
       <w:r>
         <w:t>-table-plain style</w:t>
       </w:r>
+    </w:p>
+    <w:p>
+      <w:pPr>
+        <w:rPr>
+          <w:lang w:val="en-NZ"/>
+        </w:rPr>
+      </w:pPr>
+    </w:p>
+    <w:p>
+      <w:pPr>
+        <w:pStyle w:val="Title"/>
+        <w:rPr>
+          <w:highlight w:val="yellow"/>
+        </w:rPr>
+      </w:pPr>
+      <w:r>
+        <w:rPr>
+          <w:highlight w:val="yellow"/>
+        </w:rPr>
+        <w:t>Figure</w:t>
+      </w:r>
+      <w:r>
+        <w:rPr>
+          <w:highlight w:val="yellow"/>
+        </w:rPr>
+        <w:t xml:space="preserve"> Styles</w:t>
+      </w:r>
+    </w:p>
+    <w:p>
+      <w:pPr>
+        <w:pStyle w:val="smpte-caption-figure"/>
+      </w:pPr>
+      <w:proofErr w:type="spellStart"/>
+      <w:r>
+        <w:t>smpte</w:t>
+      </w:r>
+      <w:proofErr w:type="spellEnd"/>
+      <w:r>
+        <w:t>-caption-</w:t>
+      </w:r>
+      <w:r>
+        <w:t>figure</w:t>
+      </w:r>
+      <w:r>
+        <w:t xml:space="preserve"> – </w:t>
+      </w:r>
+      <w:r>
+        <w:t>goes below a figure</w:t>
+      </w:r>
+    </w:p>
+    <w:p>
+      <w:pPr>
+        <w:rPr>
+          <w:lang w:val="en-NZ"/>
+        </w:rPr>
+      </w:pPr>
     </w:p>
     <w:p>
       <w:pPr>
@@ -1542,18 +1623,18 @@
         <w:noProof/>
       </w:rPr>
       <w:drawing>
-        <wp:anchor distT="0" distB="0" distL="114300" distR="114300" simplePos="0" relativeHeight="251658240" behindDoc="1" locked="0" layoutInCell="1" allowOverlap="1" wp14:anchorId="38B8EF81" wp14:editId="35E69D51">
+        <wp:anchor distT="0" distB="0" distL="114300" distR="114300" simplePos="0" relativeHeight="251657215" behindDoc="0" locked="0" layoutInCell="1" allowOverlap="1" wp14:anchorId="5FC722F1" wp14:editId="77CA281B">
           <wp:simplePos x="0" y="0"/>
-          <wp:positionH relativeFrom="margin">
-            <wp:posOffset>4876800</wp:posOffset>
+          <wp:positionH relativeFrom="column">
+            <wp:posOffset>5138382</wp:posOffset>
           </wp:positionH>
           <wp:positionV relativeFrom="paragraph">
-            <wp:posOffset>629921</wp:posOffset>
+            <wp:posOffset>676361</wp:posOffset>
           </wp:positionV>
-          <wp:extent cx="857159" cy="548712"/>
-          <wp:effectExtent l="0" t="0" r="635" b="3810"/>
+          <wp:extent cx="580310" cy="627362"/>
+          <wp:effectExtent l="0" t="0" r="0" b="1905"/>
           <wp:wrapNone/>
-          <wp:docPr id="1" name="Graphic 1"/>
+          <wp:docPr id="2" name="Graphic 2"/>
           <wp:cNvGraphicFramePr>
             <a:graphicFrameLocks xmlns:a="http://schemas.openxmlformats.org/drawingml/2006/main" noChangeAspect="1"/>
           </wp:cNvGraphicFramePr>
@@ -1561,7 +1642,7 @@
             <a:graphicData uri="http://schemas.openxmlformats.org/drawingml/2006/picture">
               <pic:pic xmlns:pic="http://schemas.openxmlformats.org/drawingml/2006/picture">
                 <pic:nvPicPr>
-                  <pic:cNvPr id="1" name="logo-smpte-2020.svg"/>
+                  <pic:cNvPr id="2" name="Graphic 2"/>
                   <pic:cNvPicPr/>
                 </pic:nvPicPr>
                 <pic:blipFill>
@@ -1582,7 +1663,7 @@
                 <pic:spPr>
                   <a:xfrm>
                     <a:off x="0" y="0"/>
-                    <a:ext cx="909060" cy="581936"/>
+                    <a:ext cx="595622" cy="643915"/>
                   </a:xfrm>
                   <a:prstGeom prst="rect">
                     <a:avLst/>
@@ -4506,6 +4587,31 @@
       <w:lang w:val="en-NZ"/>
     </w:rPr>
   </w:style>
+  <w:style w:type="paragraph" w:customStyle="1" w:styleId="smpte-caption-figure">
+    <w:name w:val="smpte-caption-figure"/>
+    <w:basedOn w:val="Normal"/>
+    <w:link w:val="smpte-caption-figureChar"/>
+    <w:qFormat/>
+    <w:rsid w:val="002F4514"/>
+    <w:pPr>
+      <w:jc w:val="center"/>
+    </w:pPr>
+    <w:rPr>
+      <w:b/>
+    </w:rPr>
+  </w:style>
+  <w:style w:type="character" w:customStyle="1" w:styleId="smpte-caption-figureChar">
+    <w:name w:val="smpte-caption-figure Char"/>
+    <w:basedOn w:val="DefaultParagraphFont"/>
+    <w:link w:val="smpte-caption-figure"/>
+    <w:rsid w:val="002F4514"/>
+    <w:rPr>
+      <w:rFonts w:ascii="Cambria" w:hAnsi="Cambria"/>
+      <w:b/>
+      <w:sz w:val="24"/>
+      <w:szCs w:val="20"/>
+    </w:rPr>
+  </w:style>
 </w:styles>
 </file>
 

</xml_diff>

<commit_message>
updated list styles in smpte refdoc
</commit_message>
<xml_diff>
--- a/refdoc/refdoc-smpte-eng.docx
+++ b/refdoc/refdoc-smpte-eng.docx
@@ -249,13 +249,16 @@
         <w:t xml:space="preserve"> </w:t>
       </w:r>
       <w:r>
-        <w:t xml:space="preserve">This is the </w:t>
-      </w:r>
-      <w:r>
-        <w:t>root</w:t>
-      </w:r>
-      <w:r>
-        <w:t xml:space="preserve"> reference document for the md2docx2pdf. It contains all the styles used in </w:t>
+        <w:t xml:space="preserve">SMPTE </w:t>
+      </w:r>
+      <w:r>
+        <w:t>reference document for the md</w:t>
+      </w:r>
+      <w:r>
+        <w:t>-pub generation</w:t>
+      </w:r>
+      <w:r>
+        <w:t xml:space="preserve">. It contains all the styles used in </w:t>
       </w:r>
       <w:r>
         <w:t xml:space="preserve">all </w:t>
@@ -278,10 +281,19 @@
       </w:r>
       <w:proofErr w:type="gramEnd"/>
       <w:r>
-        <w:t xml:space="preserve"> and styles. To make a new SMPTE reference document, you should add custom styles to this document and then copy it to the new reference. Check everything in</w:t>
-      </w:r>
-      <w:r>
-        <w:t>to your repo</w:t>
+        <w:t xml:space="preserve"> and styles. To </w:t>
+      </w:r>
+      <w:r>
+        <w:t xml:space="preserve">update </w:t>
+      </w:r>
+      <w:r>
+        <w:t xml:space="preserve">a SMPTE reference document, you should add custom styles to this document and then </w:t>
+      </w:r>
+      <w:r>
+        <w:t>add it to your</w:t>
+      </w:r>
+      <w:r>
+        <w:t xml:space="preserve"> repo</w:t>
       </w:r>
       <w:r>
         <w:t>.</w:t>
@@ -492,14 +504,24 @@
           <w:bCs w:val="0"/>
         </w:rPr>
       </w:pPr>
-      <w:proofErr w:type="spellStart"/>
-      <w:r>
-        <w:rPr>
-          <w:bCs w:val="0"/>
-        </w:rPr>
-        <w:t>Soecifics</w:t>
-      </w:r>
-      <w:proofErr w:type="spellEnd"/>
+      <w:r>
+        <w:rPr>
+          <w:bCs w:val="0"/>
+        </w:rPr>
+        <w:t>S</w:t>
+      </w:r>
+      <w:r>
+        <w:rPr>
+          <w:bCs w:val="0"/>
+        </w:rPr>
+        <w:t>p</w:t>
+      </w:r>
+      <w:r>
+        <w:rPr>
+          <w:bCs w:val="0"/>
+        </w:rPr>
+        <w:t>ecifics</w:t>
+      </w:r>
     </w:p>
     <w:p>
       <w:pPr>
@@ -880,6 +902,9 @@
         <w:t>-indent → provides an indent</w:t>
       </w:r>
       <w:r>
+        <w:t>ed paragraph</w:t>
+      </w:r>
+      <w:r>
         <w:t xml:space="preserve"> based on </w:t>
       </w:r>
       <w:r>
@@ -892,9 +917,11 @@
       <w:r>
         <w:t xml:space="preserve"> to help </w:t>
       </w:r>
+      <w:proofErr w:type="gramStart"/>
       <w:r>
         <w:t>readability</w:t>
       </w:r>
+      <w:proofErr w:type="gramEnd"/>
     </w:p>
     <w:p>
       <w:pPr>
@@ -911,33 +938,69 @@
       <w:r>
         <w:t xml:space="preserve"> based on </w:t>
       </w:r>
+      <w:proofErr w:type="spellStart"/>
       <w:r>
         <w:rPr>
           <w:i/>
           <w:iCs/>
         </w:rPr>
-        <w:t>Normal</w:t>
-      </w:r>
-    </w:p>
-    <w:p>
-      <w:pPr>
-        <w:pStyle w:val="smpte-example"/>
-      </w:pPr>
-      <w:proofErr w:type="spellStart"/>
-      <w:r>
         <w:t>smpte</w:t>
       </w:r>
       <w:proofErr w:type="spellEnd"/>
-      <w:r>
-        <w:t xml:space="preserve">-example → EXAMPLE:  is a hanging paragraph based on </w:t>
-      </w:r>
       <w:r>
         <w:rPr>
           <w:i/>
           <w:iCs/>
         </w:rPr>
-        <w:t>Normal</w:t>
-      </w:r>
+        <w:t>-</w:t>
+      </w:r>
+      <w:proofErr w:type="gramStart"/>
+      <w:r>
+        <w:rPr>
+          <w:i/>
+          <w:iCs/>
+        </w:rPr>
+        <w:t>indent</w:t>
+      </w:r>
+      <w:proofErr w:type="gramEnd"/>
+    </w:p>
+    <w:p>
+      <w:pPr>
+        <w:pStyle w:val="smpte-example"/>
+      </w:pPr>
+      <w:proofErr w:type="spellStart"/>
+      <w:r>
+        <w:t>smpte</w:t>
+      </w:r>
+      <w:proofErr w:type="spellEnd"/>
+      <w:r>
+        <w:t xml:space="preserve">-example → EXAMPLE:  is a hanging paragraph based on </w:t>
+      </w:r>
+      <w:proofErr w:type="spellStart"/>
+      <w:r>
+        <w:rPr>
+          <w:i/>
+          <w:iCs/>
+        </w:rPr>
+        <w:t>smpte</w:t>
+      </w:r>
+      <w:proofErr w:type="spellEnd"/>
+      <w:r>
+        <w:rPr>
+          <w:i/>
+          <w:iCs/>
+        </w:rPr>
+        <w:t>-</w:t>
+      </w:r>
+      <w:proofErr w:type="gramStart"/>
+      <w:r>
+        <w:rPr>
+          <w:i/>
+          <w:iCs/>
+        </w:rPr>
+        <w:t>indent</w:t>
+      </w:r>
+      <w:proofErr w:type="gramEnd"/>
     </w:p>
     <w:p>
       <w:pPr>
@@ -950,6 +1013,7 @@
         <w:pStyle w:val="Heading1"/>
       </w:pPr>
       <w:r>
+        <w:lastRenderedPageBreak/>
         <w:t>Heading 1</w:t>
       </w:r>
     </w:p>
@@ -991,6 +1055,165 @@
       </w:pPr>
       <w:r>
         <w:t>Heading 6</w:t>
+      </w:r>
+    </w:p>
+    <w:p>
+      <w:pPr>
+        <w:pStyle w:val="Heading1"/>
+      </w:pPr>
+      <w:r>
+        <w:t>Lists</w:t>
+      </w:r>
+    </w:p>
+    <w:p>
+      <w:pPr>
+        <w:pStyle w:val="ListParagraph"/>
+      </w:pPr>
+      <w:r>
+        <w:t>(lvl1) Lists end up with List Paragraph Style</w:t>
+      </w:r>
+    </w:p>
+    <w:p>
+      <w:pPr>
+        <w:pStyle w:val="ListParagraph"/>
+      </w:pPr>
+      <w:r>
+        <w:t xml:space="preserve">(lvl1) Multi level lists use this default list </w:t>
+      </w:r>
+      <w:proofErr w:type="gramStart"/>
+      <w:r>
+        <w:t>style</w:t>
+      </w:r>
+      <w:proofErr w:type="gramEnd"/>
+    </w:p>
+    <w:p>
+      <w:pPr>
+        <w:pStyle w:val="ListParagraph"/>
+      </w:pPr>
+      <w:r>
+        <w:t xml:space="preserve">(lvl1) To change </w:t>
+      </w:r>
+      <w:r>
+        <w:t>sub level</w:t>
+      </w:r>
+      <w:r>
+        <w:t xml:space="preserve"> </w:t>
+      </w:r>
+      <w:r>
+        <w:t>numbering</w:t>
+      </w:r>
+      <w:r>
+        <w:t>:</w:t>
+      </w:r>
+      <w:r>
+        <w:t xml:space="preserve"> edit this </w:t>
+      </w:r>
+      <w:proofErr w:type="spellStart"/>
+      <w:r>
+        <w:t>ref</w:t>
+      </w:r>
+      <w:r>
+        <w:t>doc</w:t>
+      </w:r>
+      <w:proofErr w:type="spellEnd"/>
+      <w:r>
+        <w:t xml:space="preserve"> &amp; save with your markdown source.  Update </w:t>
+      </w:r>
+      <w:r>
+        <w:t>the YML control file</w:t>
+      </w:r>
+      <w:r>
+        <w:t xml:space="preserve"> to use your custom doc and not the regular one.</w:t>
+      </w:r>
+    </w:p>
+    <w:p>
+      <w:pPr>
+        <w:pStyle w:val="ListParagraph"/>
+        <w:numPr>
+          <w:ilvl w:val="1"/>
+          <w:numId w:val="18"/>
+        </w:numPr>
+      </w:pPr>
+      <w:r>
+        <w:t>Second level</w:t>
+      </w:r>
+    </w:p>
+    <w:p>
+      <w:pPr>
+        <w:pStyle w:val="ListParagraph"/>
+        <w:numPr>
+          <w:ilvl w:val="1"/>
+          <w:numId w:val="18"/>
+        </w:numPr>
+      </w:pPr>
+      <w:r>
+        <w:t>Second level</w:t>
+      </w:r>
+      <w:r>
+        <w:t xml:space="preserve"> again</w:t>
+      </w:r>
+    </w:p>
+    <w:p>
+      <w:pPr>
+        <w:pStyle w:val="ListParagraph"/>
+        <w:numPr>
+          <w:ilvl w:val="2"/>
+          <w:numId w:val="18"/>
+        </w:numPr>
+      </w:pPr>
+      <w:r>
+        <w:t>Third level</w:t>
+      </w:r>
+    </w:p>
+    <w:p>
+      <w:pPr>
+        <w:pStyle w:val="ListParagraph"/>
+        <w:numPr>
+          <w:ilvl w:val="2"/>
+          <w:numId w:val="18"/>
+        </w:numPr>
+      </w:pPr>
+      <w:r>
+        <w:t>Third level</w:t>
+      </w:r>
+      <w:r>
+        <w:t xml:space="preserve"> again</w:t>
+      </w:r>
+    </w:p>
+    <w:p>
+      <w:pPr>
+        <w:pStyle w:val="ListParagraph"/>
+        <w:numPr>
+          <w:ilvl w:val="3"/>
+          <w:numId w:val="18"/>
+        </w:numPr>
+      </w:pPr>
+      <w:r>
+        <w:t>Fourth level</w:t>
+      </w:r>
+    </w:p>
+    <w:p>
+      <w:pPr>
+        <w:pStyle w:val="ListParagraph"/>
+        <w:numPr>
+          <w:ilvl w:val="4"/>
+          <w:numId w:val="18"/>
+        </w:numPr>
+      </w:pPr>
+      <w:r>
+        <w:t>Fifth level</w:t>
+      </w:r>
+    </w:p>
+    <w:p>
+      <w:pPr>
+        <w:pStyle w:val="ListParagraph"/>
+        <w:numPr>
+          <w:ilvl w:val="5"/>
+          <w:numId w:val="18"/>
+        </w:numPr>
+      </w:pPr>
+      <w:r>
+        <w:t>Sixth level</w:t>
       </w:r>
     </w:p>
     <w:p>
@@ -1279,7 +1502,7 @@
     <w:tbl>
       <w:tblPr>
         <w:tblStyle w:val="Table"/>
-        <w:tblW w:w="1393" w:type="pct"/>
+        <w:tblW w:w="0" w:type="auto"/>
         <w:tblLook w:val="07E0" w:firstRow="1" w:lastRow="1" w:firstColumn="1" w:lastColumn="1" w:noHBand="1" w:noVBand="1"/>
       </w:tblPr>
       <w:tblGrid>
@@ -1305,7 +1528,7 @@
                 <w:ilvl w:val="0"/>
                 <w:numId w:val="1"/>
               </w:numPr>
-              <w:spacing w:before="36" w:after="36" w:line="240" w:lineRule="auto"/>
+              <w:spacing w:before="36" w:after="36"/>
               <w:rPr>
                 <w:rFonts w:eastAsia="Cambria" w:cs="Times New Roman"/>
                 <w:szCs w:val="24"/>
@@ -1335,7 +1558,7 @@
                 <w:ilvl w:val="0"/>
                 <w:numId w:val="1"/>
               </w:numPr>
-              <w:spacing w:before="36" w:after="36" w:line="240" w:lineRule="auto"/>
+              <w:spacing w:before="36" w:after="36"/>
               <w:rPr>
                 <w:rFonts w:eastAsia="Cambria" w:cs="Times New Roman"/>
                 <w:szCs w:val="24"/>
@@ -1365,7 +1588,7 @@
                 <w:ilvl w:val="0"/>
                 <w:numId w:val="1"/>
               </w:numPr>
-              <w:spacing w:before="36" w:after="36" w:line="240" w:lineRule="auto"/>
+              <w:spacing w:before="36" w:after="36"/>
               <w:rPr>
                 <w:rFonts w:eastAsia="Cambria" w:cs="Times New Roman"/>
                 <w:szCs w:val="24"/>
@@ -1395,7 +1618,7 @@
                 <w:ilvl w:val="0"/>
                 <w:numId w:val="1"/>
               </w:numPr>
-              <w:spacing w:before="36" w:after="36" w:line="240" w:lineRule="auto"/>
+              <w:spacing w:before="36" w:after="36"/>
               <w:rPr>
                 <w:rFonts w:eastAsia="Cambria" w:cs="Times New Roman"/>
                 <w:szCs w:val="24"/>
@@ -1433,7 +1656,7 @@
                 <w:ilvl w:val="0"/>
                 <w:numId w:val="1"/>
               </w:numPr>
-              <w:spacing w:before="36" w:after="36" w:line="240" w:lineRule="auto"/>
+              <w:spacing w:before="36" w:after="36"/>
               <w:rPr>
                 <w:rFonts w:eastAsia="Cambria" w:cs="Times New Roman"/>
                 <w:szCs w:val="24"/>
@@ -1460,7 +1683,7 @@
                 <w:ilvl w:val="0"/>
                 <w:numId w:val="1"/>
               </w:numPr>
-              <w:spacing w:before="36" w:after="36" w:line="240" w:lineRule="auto"/>
+              <w:spacing w:before="36" w:after="36"/>
               <w:rPr>
                 <w:rFonts w:eastAsia="Cambria" w:cs="Times New Roman"/>
                 <w:szCs w:val="24"/>
@@ -1487,7 +1710,7 @@
                 <w:ilvl w:val="0"/>
                 <w:numId w:val="1"/>
               </w:numPr>
-              <w:spacing w:before="36" w:after="36" w:line="240" w:lineRule="auto"/>
+              <w:spacing w:before="36" w:after="36"/>
               <w:rPr>
                 <w:rFonts w:eastAsia="Cambria" w:cs="Times New Roman"/>
                 <w:szCs w:val="24"/>
@@ -1514,7 +1737,7 @@
                 <w:ilvl w:val="0"/>
                 <w:numId w:val="1"/>
               </w:numPr>
-              <w:spacing w:before="36" w:after="36" w:line="240" w:lineRule="auto"/>
+              <w:spacing w:before="36" w:after="36"/>
               <w:rPr>
                 <w:rFonts w:eastAsia="Cambria" w:cs="Times New Roman"/>
                 <w:szCs w:val="24"/>
@@ -1536,7 +1759,7 @@
                 <w:ilvl w:val="0"/>
                 <w:numId w:val="1"/>
               </w:numPr>
-              <w:spacing w:before="36" w:after="36" w:line="240" w:lineRule="auto"/>
+              <w:spacing w:before="36" w:after="36"/>
               <w:rPr>
                 <w:rFonts w:eastAsia="Cambria" w:cs="Times New Roman"/>
                 <w:szCs w:val="24"/>
@@ -1573,6 +1796,7 @@
         <w:rPr>
           <w:noProof/>
         </w:rPr>
+        <w:lastRenderedPageBreak/>
         <mc:AlternateContent>
           <mc:Choice Requires="wps">
             <w:drawing>
@@ -1655,8 +1879,13 @@
                       <w:pPr>
                         <w:jc w:val="center"/>
                       </w:pPr>
+                      <w:proofErr w:type="gramStart"/>
                       <w:r>
-                        <w:t>![figure N – this is the caption](/path/to/figure.png)</w:t>
+                        <w:t>![</w:t>
+                      </w:r>
+                      <w:proofErr w:type="gramEnd"/>
+                      <w:r>
+                        <w:t>figure N – this is the caption](/path/to/figure.png)</w:t>
                       </w:r>
                     </w:p>
                   </w:txbxContent>
@@ -1946,7 +2175,7 @@
       <w:rPr>
         <w:noProof/>
       </w:rPr>
-      <w:t>2020</w:t>
+      <w:t>2021</w:t>
     </w:r>
     <w:r>
       <w:fldChar w:fldCharType="end"/>
@@ -2712,6 +2941,133 @@
     </w:lvl>
   </w:abstractNum>
   <w:abstractNum w:abstractNumId="14" w15:restartNumberingAfterBreak="0">
+    <w:nsid w:val="588A5BC8"/>
+    <w:multiLevelType w:val="multilevel"/>
+    <w:tmpl w:val="4AA063E2"/>
+    <w:name w:val="smpte-list"/>
+    <w:lvl w:ilvl="0">
+      <w:start w:val="1"/>
+      <w:numFmt w:val="decimal"/>
+      <w:pStyle w:val="ListParagraph"/>
+      <w:lvlText w:val="%1."/>
+      <w:lvlJc w:val="left"/>
+      <w:pPr>
+        <w:tabs>
+          <w:tab w:val="num" w:pos="567"/>
+        </w:tabs>
+        <w:ind w:left="567" w:hanging="283"/>
+      </w:pPr>
+      <w:rPr>
+        <w:rFonts w:hint="default"/>
+      </w:rPr>
+    </w:lvl>
+    <w:lvl w:ilvl="1">
+      <w:start w:val="1"/>
+      <w:numFmt w:val="lowerLetter"/>
+      <w:lvlText w:val="%2."/>
+      <w:lvlJc w:val="left"/>
+      <w:pPr>
+        <w:tabs>
+          <w:tab w:val="num" w:pos="851"/>
+        </w:tabs>
+        <w:ind w:left="851" w:hanging="284"/>
+      </w:pPr>
+      <w:rPr>
+        <w:rFonts w:hint="default"/>
+      </w:rPr>
+    </w:lvl>
+    <w:lvl w:ilvl="2">
+      <w:start w:val="1"/>
+      <w:numFmt w:val="lowerRoman"/>
+      <w:lvlText w:val="%3."/>
+      <w:lvlJc w:val="right"/>
+      <w:pPr>
+        <w:tabs>
+          <w:tab w:val="num" w:pos="1134"/>
+        </w:tabs>
+        <w:ind w:left="1135" w:hanging="283"/>
+      </w:pPr>
+      <w:rPr>
+        <w:rFonts w:hint="default"/>
+      </w:rPr>
+    </w:lvl>
+    <w:lvl w:ilvl="3">
+      <w:start w:val="1"/>
+      <w:numFmt w:val="bullet"/>
+      <w:lvlText w:val=""/>
+      <w:lvlJc w:val="left"/>
+      <w:pPr>
+        <w:ind w:left="1419" w:hanging="283"/>
+      </w:pPr>
+      <w:rPr>
+        <w:rFonts w:ascii="Symbol" w:hAnsi="Symbol" w:hint="default"/>
+      </w:rPr>
+    </w:lvl>
+    <w:lvl w:ilvl="4">
+      <w:start w:val="1"/>
+      <w:numFmt w:val="bullet"/>
+      <w:lvlText w:val=""/>
+      <w:lvlJc w:val="left"/>
+      <w:pPr>
+        <w:tabs>
+          <w:tab w:val="num" w:pos="1701"/>
+        </w:tabs>
+        <w:ind w:left="1703" w:hanging="283"/>
+      </w:pPr>
+      <w:rPr>
+        <w:rFonts w:ascii="Symbol" w:hAnsi="Symbol" w:hint="default"/>
+      </w:rPr>
+    </w:lvl>
+    <w:lvl w:ilvl="5">
+      <w:start w:val="1"/>
+      <w:numFmt w:val="lowerRoman"/>
+      <w:lvlText w:val="%6."/>
+      <w:lvlJc w:val="right"/>
+      <w:pPr>
+        <w:ind w:left="1987" w:hanging="283"/>
+      </w:pPr>
+      <w:rPr>
+        <w:rFonts w:hint="default"/>
+      </w:rPr>
+    </w:lvl>
+    <w:lvl w:ilvl="6">
+      <w:start w:val="1"/>
+      <w:numFmt w:val="decimal"/>
+      <w:lvlText w:val="%7."/>
+      <w:lvlJc w:val="left"/>
+      <w:pPr>
+        <w:ind w:left="2271" w:hanging="283"/>
+      </w:pPr>
+      <w:rPr>
+        <w:rFonts w:hint="default"/>
+      </w:rPr>
+    </w:lvl>
+    <w:lvl w:ilvl="7">
+      <w:start w:val="1"/>
+      <w:numFmt w:val="lowerLetter"/>
+      <w:lvlText w:val="%8."/>
+      <w:lvlJc w:val="left"/>
+      <w:pPr>
+        <w:ind w:left="2555" w:hanging="283"/>
+      </w:pPr>
+      <w:rPr>
+        <w:rFonts w:hint="default"/>
+      </w:rPr>
+    </w:lvl>
+    <w:lvl w:ilvl="8">
+      <w:start w:val="1"/>
+      <w:numFmt w:val="lowerRoman"/>
+      <w:lvlText w:val="%9."/>
+      <w:lvlJc w:val="right"/>
+      <w:pPr>
+        <w:ind w:left="2839" w:hanging="283"/>
+      </w:pPr>
+      <w:rPr>
+        <w:rFonts w:hint="default"/>
+      </w:rPr>
+    </w:lvl>
+  </w:abstractNum>
+  <w:abstractNum w:abstractNumId="15" w15:restartNumberingAfterBreak="0">
     <w:nsid w:val="63877D56"/>
     <w:multiLevelType w:val="hybridMultilevel"/>
     <w:tmpl w:val="1E060E74"/>
@@ -2824,7 +3180,7 @@
       </w:rPr>
     </w:lvl>
   </w:abstractNum>
-  <w:abstractNum w:abstractNumId="15" w15:restartNumberingAfterBreak="0">
+  <w:abstractNum w:abstractNumId="16" w15:restartNumberingAfterBreak="0">
     <w:nsid w:val="64A608D9"/>
     <w:multiLevelType w:val="hybridMultilevel"/>
     <w:tmpl w:val="B198BAAE"/>
@@ -2937,7 +3293,7 @@
       </w:rPr>
     </w:lvl>
   </w:abstractNum>
-  <w:abstractNum w:abstractNumId="16" w15:restartNumberingAfterBreak="0">
+  <w:abstractNum w:abstractNumId="17" w15:restartNumberingAfterBreak="0">
     <w:nsid w:val="65BE71B0"/>
     <w:multiLevelType w:val="hybridMultilevel"/>
     <w:tmpl w:val="BE8CBA82"/>
@@ -3093,13 +3449,16 @@
     <w:abstractNumId w:val="11"/>
   </w:num>
   <w:num w:numId="15">
+    <w:abstractNumId w:val="16"/>
+  </w:num>
+  <w:num w:numId="16">
     <w:abstractNumId w:val="15"/>
   </w:num>
-  <w:num w:numId="16">
+  <w:num w:numId="17">
+    <w:abstractNumId w:val="17"/>
+  </w:num>
+  <w:num w:numId="18">
     <w:abstractNumId w:val="14"/>
-  </w:num>
-  <w:num w:numId="17">
-    <w:abstractNumId w:val="16"/>
   </w:num>
 </w:numbering>
 </file>
@@ -3502,9 +3861,9 @@
   <w:style w:type="paragraph" w:default="1" w:styleId="Normal">
     <w:name w:val="Normal"/>
     <w:qFormat/>
-    <w:rsid w:val="00803DD1"/>
+    <w:rsid w:val="00814AE0"/>
     <w:pPr>
-      <w:spacing w:before="80" w:after="80" w:line="276" w:lineRule="auto"/>
+      <w:spacing w:before="80" w:after="80" w:line="240" w:lineRule="auto"/>
     </w:pPr>
     <w:rPr>
       <w:rFonts w:ascii="Cambria" w:hAnsi="Cambria"/>
@@ -3676,7 +4035,7 @@
         <w:ilvl w:val="6"/>
         <w:numId w:val="2"/>
       </w:numPr>
-      <w:spacing w:before="40" w:after="0" w:line="240" w:lineRule="auto"/>
+      <w:spacing w:before="40" w:after="0"/>
       <w:outlineLvl w:val="6"/>
     </w:pPr>
     <w:rPr>
@@ -3703,7 +4062,7 @@
         <w:ilvl w:val="7"/>
         <w:numId w:val="2"/>
       </w:numPr>
-      <w:spacing w:before="40" w:after="0" w:line="240" w:lineRule="auto"/>
+      <w:spacing w:before="40" w:after="0"/>
       <w:outlineLvl w:val="7"/>
     </w:pPr>
     <w:rPr>
@@ -3730,7 +4089,7 @@
         <w:ilvl w:val="8"/>
         <w:numId w:val="2"/>
       </w:numPr>
-      <w:spacing w:before="40" w:after="0" w:line="240" w:lineRule="auto"/>
+      <w:spacing w:before="40" w:after="0"/>
       <w:outlineLvl w:val="8"/>
     </w:pPr>
     <w:rPr>
@@ -3781,7 +4140,7 @@
         <w:tab w:val="center" w:pos="4513"/>
         <w:tab w:val="right" w:pos="9026"/>
       </w:tabs>
-      <w:spacing w:before="0" w:after="0" w:line="240" w:lineRule="auto"/>
+      <w:spacing w:before="0" w:after="0"/>
     </w:pPr>
   </w:style>
   <w:style w:type="character" w:customStyle="1" w:styleId="HeaderChar">
@@ -3803,7 +4162,7 @@
         <w:tab w:val="center" w:pos="4513"/>
         <w:tab w:val="right" w:pos="9026"/>
       </w:tabs>
-      <w:spacing w:before="0" w:after="0" w:line="240" w:lineRule="auto"/>
+      <w:spacing w:before="0" w:after="0"/>
     </w:pPr>
     <w:rPr>
       <w:color w:val="7F7F7F" w:themeColor="text1" w:themeTint="80"/>
@@ -3916,7 +4275,7 @@
         <w:ilvl w:val="2"/>
         <w:numId w:val="1"/>
       </w:numPr>
-      <w:spacing w:before="0" w:after="120" w:line="240" w:lineRule="auto"/>
+      <w:spacing w:before="0" w:after="120"/>
     </w:pPr>
     <w:rPr>
       <w:rFonts w:ascii="Arial" w:eastAsia="Times New Roman" w:hAnsi="Arial" w:cs="Arial"/>
@@ -3933,7 +4292,7 @@
         <w:ilvl w:val="1"/>
         <w:numId w:val="1"/>
       </w:numPr>
-      <w:spacing w:before="0" w:after="120" w:line="240" w:lineRule="auto"/>
+      <w:spacing w:before="0" w:after="120"/>
     </w:pPr>
     <w:rPr>
       <w:rFonts w:ascii="Arial" w:eastAsia="Times New Roman" w:hAnsi="Arial" w:cs="Arial"/>
@@ -3947,7 +4306,7 @@
     <w:uiPriority w:val="99"/>
     <w:rsid w:val="002C6EB7"/>
     <w:pPr>
-      <w:spacing w:before="0" w:after="0" w:line="240" w:lineRule="auto"/>
+      <w:spacing w:before="0" w:after="0"/>
       <w:ind w:left="1080" w:hanging="540"/>
       <w:jc w:val="both"/>
     </w:pPr>
@@ -3969,17 +4328,20 @@
   </w:style>
   <w:style w:type="paragraph" w:styleId="ListParagraph">
     <w:name w:val="List Paragraph"/>
-    <w:basedOn w:val="Normal"/>
+    <w:basedOn w:val="smpte-indent"/>
     <w:uiPriority w:val="34"/>
     <w:qFormat/>
-    <w:rsid w:val="00270157"/>
+    <w:rsid w:val="00446196"/>
     <w:pPr>
-      <w:spacing w:before="0" w:after="0" w:line="240" w:lineRule="auto"/>
-      <w:ind w:left="720"/>
+      <w:numPr>
+        <w:numId w:val="18"/>
+      </w:numPr>
+      <w:spacing w:before="0" w:after="0"/>
       <w:contextualSpacing/>
     </w:pPr>
     <w:rPr>
       <w:rFonts w:eastAsia="Times New Roman" w:cs="Arial"/>
+      <w:sz w:val="22"/>
       <w:szCs w:val="18"/>
     </w:rPr>
   </w:style>
@@ -3990,7 +4352,7 @@
     <w:qFormat/>
     <w:rsid w:val="00402D76"/>
     <w:pPr>
-      <w:spacing w:before="0" w:after="0" w:line="240" w:lineRule="auto"/>
+      <w:spacing w:before="0" w:after="0"/>
       <w:ind w:right="96"/>
     </w:pPr>
     <w:rPr>
@@ -4115,7 +4477,6 @@
     <w:pPr>
       <w:shd w:val="clear" w:color="auto" w:fill="F2F2F2" w:themeFill="background1" w:themeFillShade="F2"/>
       <w:wordWrap w:val="0"/>
-      <w:spacing w:line="240" w:lineRule="auto"/>
       <w:contextualSpacing/>
     </w:pPr>
     <w:rPr>
@@ -4494,7 +4855,7 @@
     <w:unhideWhenUsed/>
     <w:rsid w:val="00547118"/>
     <w:pPr>
-      <w:spacing w:before="0" w:after="40" w:line="240" w:lineRule="auto"/>
+      <w:spacing w:before="0" w:after="40"/>
       <w:jc w:val="center"/>
     </w:pPr>
     <w:rPr>
@@ -4669,7 +5030,7 @@
       <w:pBdr>
         <w:top w:val="single" w:sz="4" w:space="1" w:color="auto"/>
       </w:pBdr>
-      <w:spacing w:before="0" w:after="120" w:line="240" w:lineRule="auto"/>
+      <w:spacing w:before="0" w:after="120"/>
       <w:jc w:val="right"/>
     </w:pPr>
     <w:rPr>
@@ -4764,9 +5125,9 @@
     <w:next w:val="Normal"/>
     <w:link w:val="smpte-hintChar"/>
     <w:qFormat/>
-    <w:rsid w:val="001979CA"/>
+    <w:rsid w:val="008627AF"/>
     <w:pPr>
-      <w:spacing w:before="0" w:after="0" w:line="240" w:lineRule="auto"/>
+      <w:spacing w:before="0" w:after="0" w:line="216" w:lineRule="auto"/>
     </w:pPr>
     <w:rPr>
       <w:bCs/>
@@ -4827,7 +5188,7 @@
     <w:name w:val="smpte-hint Char"/>
     <w:basedOn w:val="DefaultParagraphFont"/>
     <w:link w:val="smpte-hint"/>
-    <w:rsid w:val="001979CA"/>
+    <w:rsid w:val="008627AF"/>
     <w:rPr>
       <w:rFonts w:ascii="Cambria" w:hAnsi="Cambria"/>
       <w:bCs/>
@@ -4868,7 +5229,7 @@
         <w:right w:val="single" w:sz="24" w:space="4" w:color="auto"/>
       </w:pBdr>
       <w:shd w:val="clear" w:color="auto" w:fill="D9E2F3" w:themeFill="accent1" w:themeFillTint="33"/>
-      <w:spacing w:before="0" w:after="120" w:line="240" w:lineRule="auto"/>
+      <w:spacing w:before="0" w:after="120"/>
       <w:jc w:val="center"/>
     </w:pPr>
     <w:rPr>
@@ -4884,7 +5245,7 @@
     <w:unhideWhenUsed/>
     <w:rsid w:val="00C46006"/>
     <w:pPr>
-      <w:spacing w:before="0" w:after="0" w:line="240" w:lineRule="auto"/>
+      <w:spacing w:before="0" w:after="0"/>
     </w:pPr>
     <w:rPr>
       <w:rFonts w:ascii="Segoe UI" w:hAnsi="Segoe UI" w:cs="Segoe UI"/>
@@ -4909,18 +5270,33 @@
     <w:name w:val="smpte-indent"/>
     <w:basedOn w:val="Normal"/>
     <w:qFormat/>
-    <w:rsid w:val="005A25B6"/>
+    <w:rsid w:val="008627AF"/>
     <w:pPr>
-      <w:ind w:left="720"/>
+      <w:ind w:left="284"/>
     </w:pPr>
   </w:style>
   <w:style w:type="paragraph" w:customStyle="1" w:styleId="smpte-note">
     <w:name w:val="smpte-note"/>
-    <w:basedOn w:val="Normal"/>
+    <w:basedOn w:val="smpte-indent"/>
     <w:qFormat/>
-    <w:rsid w:val="00BA07F5"/>
+    <w:rsid w:val="008627AF"/>
     <w:pPr>
-      <w:ind w:left="1440" w:hanging="720"/>
+      <w:tabs>
+        <w:tab w:val="left" w:pos="284"/>
+        <w:tab w:val="left" w:pos="567"/>
+        <w:tab w:val="left" w:pos="851"/>
+        <w:tab w:val="left" w:pos="1134"/>
+        <w:tab w:val="left" w:pos="1701"/>
+        <w:tab w:val="left" w:pos="1985"/>
+        <w:tab w:val="left" w:pos="2268"/>
+        <w:tab w:val="left" w:pos="2552"/>
+        <w:tab w:val="left" w:pos="2835"/>
+        <w:tab w:val="left" w:pos="3119"/>
+        <w:tab w:val="left" w:pos="3402"/>
+        <w:tab w:val="left" w:pos="3686"/>
+        <w:tab w:val="left" w:pos="3969"/>
+      </w:tabs>
+      <w:ind w:left="568" w:hanging="284"/>
     </w:pPr>
   </w:style>
   <w:style w:type="paragraph" w:customStyle="1" w:styleId="smpte-example">
@@ -4928,9 +5304,9 @@
     <w:basedOn w:val="Normal"/>
     <w:next w:val="Normal"/>
     <w:qFormat/>
-    <w:rsid w:val="00E56A65"/>
+    <w:rsid w:val="00814AE0"/>
     <w:pPr>
-      <w:ind w:left="1440" w:hanging="720"/>
+      <w:ind w:left="568" w:hanging="284"/>
     </w:pPr>
   </w:style>
   <w:style w:type="character" w:customStyle="1" w:styleId="smpte-ch-review-highlight">
@@ -4986,11 +5362,12 @@
     <w:semiHidden/>
     <w:unhideWhenUsed/>
     <w:qFormat/>
-    <w:rsid w:val="000F01F2"/>
+    <w:rsid w:val="000511B6"/>
     <w:pPr>
       <w:spacing w:before="20" w:after="20" w:line="240" w:lineRule="auto"/>
     </w:pPr>
     <w:rPr>
+      <w:rFonts w:ascii="Calibri" w:hAnsi="Calibri"/>
       <w:sz w:val="18"/>
       <w:szCs w:val="20"/>
       <w:lang w:eastAsia="en-GB"/>

</xml_diff>